<commit_message>
Fluxograma, Sumário e Numeração das Páginas
</commit_message>
<xml_diff>
--- a/Ap2/Elicitação de Requisitos.docx
+++ b/Ap2/Elicitação de Requisitos.docx
@@ -1,7 +1,972 @@
 
 <file path=word/document.xml><?xml version="1.0" encoding="utf-8"?>
-<w:document xmlns:wpc="http://schemas.microsoft.com/office/word/2010/wordprocessingCanvas" xmlns:mc="http://schemas.openxmlformats.org/markup-compatibility/2006" xmlns:o="urn:schemas-microsoft-com:office:office" xmlns:r="http://schemas.openxmlformats.org/officeDocument/2006/relationships" xmlns:m="http://schemas.openxmlformats.org/officeDocument/2006/math" xmlns:v="urn:schemas-microsoft-com:vml" xmlns:wp14="http://schemas.microsoft.com/office/word/2010/wordprocessingDrawing" xmlns:wp="http://schemas.openxmlformats.org/drawingml/2006/wordprocessingDrawing" xmlns:w10="urn:schemas-microsoft-com:office:word" xmlns:w="http://schemas.openxmlformats.org/wordprocessingml/2006/main" xmlns:w14="http://schemas.microsoft.com/office/word/2010/wordml" xmlns:w15="http://schemas.microsoft.com/office/word/2012/wordml" xmlns:wpg="http://schemas.microsoft.com/office/word/2010/wordprocessingGroup" xmlns:wpi="http://schemas.microsoft.com/office/word/2010/wordprocessingInk" xmlns:wne="http://schemas.microsoft.com/office/word/2006/wordml" xmlns:wps="http://schemas.microsoft.com/office/word/2010/wordprocessingShape" mc:Ignorable="w14 w15 wp14">
+<w:document xmlns:wpc="http://schemas.microsoft.com/office/word/2010/wordprocessingCanvas" xmlns:cx="http://schemas.microsoft.com/office/drawing/2014/chartex" xmlns:cx1="http://schemas.microsoft.com/office/drawing/2015/9/8/chartex" xmlns:cx2="http://schemas.microsoft.com/office/drawing/2015/10/21/chartex" xmlns:mc="http://schemas.openxmlformats.org/markup-compatibility/2006" xmlns:o="urn:schemas-microsoft-com:office:office" xmlns:r="http://schemas.openxmlformats.org/officeDocument/2006/relationships" xmlns:m="http://schemas.openxmlformats.org/officeDocument/2006/math" xmlns:v="urn:schemas-microsoft-com:vml" xmlns:wp14="http://schemas.microsoft.com/office/word/2010/wordprocessingDrawing" xmlns:wp="http://schemas.openxmlformats.org/drawingml/2006/wordprocessingDrawing" xmlns:w10="urn:schemas-microsoft-com:office:word" xmlns:w="http://schemas.openxmlformats.org/wordprocessingml/2006/main" xmlns:w14="http://schemas.microsoft.com/office/word/2010/wordml" xmlns:w15="http://schemas.microsoft.com/office/word/2012/wordml" xmlns:w16se="http://schemas.microsoft.com/office/word/2015/wordml/symex" xmlns:wpg="http://schemas.microsoft.com/office/word/2010/wordprocessingGroup" xmlns:wpi="http://schemas.microsoft.com/office/word/2010/wordprocessingInk" xmlns:wne="http://schemas.microsoft.com/office/word/2006/wordml" xmlns:wps="http://schemas.microsoft.com/office/word/2010/wordprocessingShape" mc:Ignorable="w14 w15 w16se wp14">
   <w:body>
+    <w:p>
+      <w:pPr>
+        <w:pStyle w:val="Ttulo1"/>
+      </w:pPr>
+      <w:bookmarkStart w:id="0" w:name="_Toc448791291"/>
+      <w:bookmarkStart w:id="1" w:name="_GoBack"/>
+      <w:bookmarkEnd w:id="1"/>
+      <w:r>
+        <w:t>Histórico de Revisão</w:t>
+      </w:r>
+      <w:bookmarkEnd w:id="0"/>
+    </w:p>
+    <w:p>
+      <w:pPr>
+        <w:jc w:val="both"/>
+        <w:rPr>
+          <w:rFonts w:cs="Arial"/>
+        </w:rPr>
+      </w:pPr>
+    </w:p>
+    <w:tbl>
+      <w:tblPr>
+        <w:tblStyle w:val="TabeladeGrade5Escura-nfase2"/>
+        <w:tblW w:w="0" w:type="auto"/>
+        <w:tblLook w:val="04A0" w:firstRow="1" w:lastRow="0" w:firstColumn="1" w:lastColumn="0" w:noHBand="0" w:noVBand="1"/>
+      </w:tblPr>
+      <w:tblGrid>
+        <w:gridCol w:w="1555"/>
+        <w:gridCol w:w="1275"/>
+        <w:gridCol w:w="3540"/>
+        <w:gridCol w:w="2124"/>
+      </w:tblGrid>
+      <w:tr>
+        <w:trPr>
+          <w:cnfStyle w:val="100000000000" w:firstRow="1" w:lastRow="0" w:firstColumn="0" w:lastColumn="0" w:oddVBand="0" w:evenVBand="0" w:oddHBand="0" w:evenHBand="0" w:firstRowFirstColumn="0" w:firstRowLastColumn="0" w:lastRowFirstColumn="0" w:lastRowLastColumn="0"/>
+        </w:trPr>
+        <w:tc>
+          <w:tcPr>
+            <w:cnfStyle w:val="001000000000" w:firstRow="0" w:lastRow="0" w:firstColumn="1" w:lastColumn="0" w:oddVBand="0" w:evenVBand="0" w:oddHBand="0" w:evenHBand="0" w:firstRowFirstColumn="0" w:firstRowLastColumn="0" w:lastRowFirstColumn="0" w:lastRowLastColumn="0"/>
+            <w:tcW w:w="1555" w:type="dxa"/>
+          </w:tcPr>
+          <w:p>
+            <w:pPr>
+              <w:ind w:firstLine="0"/>
+              <w:jc w:val="center"/>
+              <w:rPr>
+                <w:rFonts w:cs="Arial"/>
+              </w:rPr>
+            </w:pPr>
+            <w:r>
+              <w:rPr>
+                <w:rFonts w:cs="Arial"/>
+              </w:rPr>
+              <w:t>Data</w:t>
+            </w:r>
+          </w:p>
+        </w:tc>
+        <w:tc>
+          <w:tcPr>
+            <w:tcW w:w="1275" w:type="dxa"/>
+          </w:tcPr>
+          <w:p>
+            <w:pPr>
+              <w:ind w:firstLine="0"/>
+              <w:jc w:val="center"/>
+              <w:cnfStyle w:val="100000000000" w:firstRow="1" w:lastRow="0" w:firstColumn="0" w:lastColumn="0" w:oddVBand="0" w:evenVBand="0" w:oddHBand="0" w:evenHBand="0" w:firstRowFirstColumn="0" w:firstRowLastColumn="0" w:lastRowFirstColumn="0" w:lastRowLastColumn="0"/>
+              <w:rPr>
+                <w:rFonts w:cs="Arial"/>
+              </w:rPr>
+            </w:pPr>
+            <w:r>
+              <w:rPr>
+                <w:rFonts w:cs="Arial"/>
+              </w:rPr>
+              <w:t>Versão</w:t>
+            </w:r>
+          </w:p>
+        </w:tc>
+        <w:tc>
+          <w:tcPr>
+            <w:tcW w:w="3540" w:type="dxa"/>
+          </w:tcPr>
+          <w:p>
+            <w:pPr>
+              <w:ind w:firstLine="0"/>
+              <w:jc w:val="center"/>
+              <w:cnfStyle w:val="100000000000" w:firstRow="1" w:lastRow="0" w:firstColumn="0" w:lastColumn="0" w:oddVBand="0" w:evenVBand="0" w:oddHBand="0" w:evenHBand="0" w:firstRowFirstColumn="0" w:firstRowLastColumn="0" w:lastRowFirstColumn="0" w:lastRowLastColumn="0"/>
+              <w:rPr>
+                <w:rFonts w:cs="Arial"/>
+              </w:rPr>
+            </w:pPr>
+            <w:r>
+              <w:rPr>
+                <w:rFonts w:cs="Arial"/>
+              </w:rPr>
+              <w:t>Descrição</w:t>
+            </w:r>
+          </w:p>
+        </w:tc>
+        <w:tc>
+          <w:tcPr>
+            <w:tcW w:w="2124" w:type="dxa"/>
+          </w:tcPr>
+          <w:p>
+            <w:pPr>
+              <w:ind w:firstLine="0"/>
+              <w:jc w:val="center"/>
+              <w:cnfStyle w:val="100000000000" w:firstRow="1" w:lastRow="0" w:firstColumn="0" w:lastColumn="0" w:oddVBand="0" w:evenVBand="0" w:oddHBand="0" w:evenHBand="0" w:firstRowFirstColumn="0" w:firstRowLastColumn="0" w:lastRowFirstColumn="0" w:lastRowLastColumn="0"/>
+              <w:rPr>
+                <w:rFonts w:cs="Arial"/>
+              </w:rPr>
+            </w:pPr>
+            <w:r>
+              <w:rPr>
+                <w:rFonts w:cs="Arial"/>
+              </w:rPr>
+              <w:t>Autor</w:t>
+            </w:r>
+          </w:p>
+        </w:tc>
+      </w:tr>
+      <w:tr>
+        <w:trPr>
+          <w:cnfStyle w:val="000000100000" w:firstRow="0" w:lastRow="0" w:firstColumn="0" w:lastColumn="0" w:oddVBand="0" w:evenVBand="0" w:oddHBand="1" w:evenHBand="0" w:firstRowFirstColumn="0" w:firstRowLastColumn="0" w:lastRowFirstColumn="0" w:lastRowLastColumn="0"/>
+        </w:trPr>
+        <w:tc>
+          <w:tcPr>
+            <w:cnfStyle w:val="001000000000" w:firstRow="0" w:lastRow="0" w:firstColumn="1" w:lastColumn="0" w:oddVBand="0" w:evenVBand="0" w:oddHBand="0" w:evenHBand="0" w:firstRowFirstColumn="0" w:firstRowLastColumn="0" w:lastRowFirstColumn="0" w:lastRowLastColumn="0"/>
+            <w:tcW w:w="1555" w:type="dxa"/>
+            <w:shd w:val="clear" w:color="auto" w:fill="F7CAAC" w:themeFill="accent2" w:themeFillTint="66"/>
+          </w:tcPr>
+          <w:p>
+            <w:pPr>
+              <w:ind w:firstLine="0"/>
+              <w:jc w:val="center"/>
+              <w:rPr>
+                <w:rFonts w:cs="Arial"/>
+                <w:b w:val="0"/>
+                <w:color w:val="000000" w:themeColor="text1"/>
+              </w:rPr>
+            </w:pPr>
+          </w:p>
+          <w:p>
+            <w:pPr>
+              <w:ind w:firstLine="0"/>
+              <w:jc w:val="center"/>
+              <w:rPr>
+                <w:rFonts w:cs="Arial"/>
+                <w:b w:val="0"/>
+                <w:color w:val="000000" w:themeColor="text1"/>
+              </w:rPr>
+            </w:pPr>
+            <w:r>
+              <w:rPr>
+                <w:rFonts w:cs="Arial"/>
+                <w:b w:val="0"/>
+                <w:color w:val="000000" w:themeColor="text1"/>
+              </w:rPr>
+              <w:t>15/04/2016</w:t>
+            </w:r>
+          </w:p>
+        </w:tc>
+        <w:tc>
+          <w:tcPr>
+            <w:tcW w:w="1275" w:type="dxa"/>
+          </w:tcPr>
+          <w:p>
+            <w:pPr>
+              <w:ind w:firstLine="0"/>
+              <w:jc w:val="center"/>
+              <w:cnfStyle w:val="000000100000" w:firstRow="0" w:lastRow="0" w:firstColumn="0" w:lastColumn="0" w:oddVBand="0" w:evenVBand="0" w:oddHBand="1" w:evenHBand="0" w:firstRowFirstColumn="0" w:firstRowLastColumn="0" w:lastRowFirstColumn="0" w:lastRowLastColumn="0"/>
+              <w:rPr>
+                <w:rFonts w:cs="Arial"/>
+              </w:rPr>
+            </w:pPr>
+          </w:p>
+          <w:p>
+            <w:pPr>
+              <w:ind w:firstLine="0"/>
+              <w:jc w:val="center"/>
+              <w:cnfStyle w:val="000000100000" w:firstRow="0" w:lastRow="0" w:firstColumn="0" w:lastColumn="0" w:oddVBand="0" w:evenVBand="0" w:oddHBand="1" w:evenHBand="0" w:firstRowFirstColumn="0" w:firstRowLastColumn="0" w:lastRowFirstColumn="0" w:lastRowLastColumn="0"/>
+              <w:rPr>
+                <w:rFonts w:cs="Arial"/>
+              </w:rPr>
+            </w:pPr>
+            <w:r>
+              <w:rPr>
+                <w:rFonts w:cs="Arial"/>
+              </w:rPr>
+              <w:t>0.1</w:t>
+            </w:r>
+          </w:p>
+        </w:tc>
+        <w:tc>
+          <w:tcPr>
+            <w:tcW w:w="3540" w:type="dxa"/>
+          </w:tcPr>
+          <w:p>
+            <w:pPr>
+              <w:ind w:firstLine="0"/>
+              <w:cnfStyle w:val="000000100000" w:firstRow="0" w:lastRow="0" w:firstColumn="0" w:lastColumn="0" w:oddVBand="0" w:evenVBand="0" w:oddHBand="1" w:evenHBand="0" w:firstRowFirstColumn="0" w:firstRowLastColumn="0" w:lastRowFirstColumn="0" w:lastRowLastColumn="0"/>
+              <w:rPr>
+                <w:rFonts w:cs="Arial"/>
+              </w:rPr>
+            </w:pPr>
+            <w:r>
+              <w:rPr>
+                <w:rFonts w:cs="Arial"/>
+              </w:rPr>
+              <w:t xml:space="preserve">• </w:t>
+            </w:r>
+            <w:r>
+              <w:rPr>
+                <w:rFonts w:cs="Arial"/>
+              </w:rPr>
+              <w:t>Utilização da técnica de entrevista e levantamento dos requisitos;</w:t>
+            </w:r>
+          </w:p>
+        </w:tc>
+        <w:tc>
+          <w:tcPr>
+            <w:tcW w:w="2124" w:type="dxa"/>
+          </w:tcPr>
+          <w:p>
+            <w:pPr>
+              <w:ind w:firstLine="0"/>
+              <w:jc w:val="center"/>
+              <w:cnfStyle w:val="000000100000" w:firstRow="0" w:lastRow="0" w:firstColumn="0" w:lastColumn="0" w:oddVBand="0" w:evenVBand="0" w:oddHBand="1" w:evenHBand="0" w:firstRowFirstColumn="0" w:firstRowLastColumn="0" w:lastRowFirstColumn="0" w:lastRowLastColumn="0"/>
+              <w:rPr>
+                <w:rFonts w:cs="Arial"/>
+              </w:rPr>
+            </w:pPr>
+          </w:p>
+          <w:p>
+            <w:pPr>
+              <w:ind w:firstLine="0"/>
+              <w:jc w:val="center"/>
+              <w:cnfStyle w:val="000000100000" w:firstRow="0" w:lastRow="0" w:firstColumn="0" w:lastColumn="0" w:oddVBand="0" w:evenVBand="0" w:oddHBand="1" w:evenHBand="0" w:firstRowFirstColumn="0" w:firstRowLastColumn="0" w:lastRowFirstColumn="0" w:lastRowLastColumn="0"/>
+              <w:rPr>
+                <w:rFonts w:cs="Arial"/>
+              </w:rPr>
+            </w:pPr>
+            <w:r>
+              <w:rPr>
+                <w:rFonts w:cs="Arial"/>
+              </w:rPr>
+              <w:t>Guilherme Bornia</w:t>
+            </w:r>
+          </w:p>
+        </w:tc>
+      </w:tr>
+      <w:tr>
+        <w:tc>
+          <w:tcPr>
+            <w:cnfStyle w:val="001000000000" w:firstRow="0" w:lastRow="0" w:firstColumn="1" w:lastColumn="0" w:oddVBand="0" w:evenVBand="0" w:oddHBand="0" w:evenHBand="0" w:firstRowFirstColumn="0" w:firstRowLastColumn="0" w:lastRowFirstColumn="0" w:lastRowLastColumn="0"/>
+            <w:tcW w:w="1555" w:type="dxa"/>
+            <w:shd w:val="clear" w:color="auto" w:fill="F7CAAC" w:themeFill="accent2" w:themeFillTint="66"/>
+          </w:tcPr>
+          <w:p>
+            <w:pPr>
+              <w:ind w:firstLine="0"/>
+              <w:jc w:val="center"/>
+              <w:rPr>
+                <w:rFonts w:cs="Arial"/>
+                <w:b w:val="0"/>
+                <w:color w:val="000000" w:themeColor="text1"/>
+              </w:rPr>
+            </w:pPr>
+            <w:r>
+              <w:rPr>
+                <w:rFonts w:cs="Arial"/>
+                <w:b w:val="0"/>
+                <w:color w:val="000000" w:themeColor="text1"/>
+              </w:rPr>
+              <w:t>18/04/2016</w:t>
+            </w:r>
+          </w:p>
+        </w:tc>
+        <w:tc>
+          <w:tcPr>
+            <w:tcW w:w="1275" w:type="dxa"/>
+            <w:shd w:val="clear" w:color="auto" w:fill="F7CAAC" w:themeFill="accent2" w:themeFillTint="66"/>
+          </w:tcPr>
+          <w:p>
+            <w:pPr>
+              <w:ind w:firstLine="0"/>
+              <w:jc w:val="center"/>
+              <w:cnfStyle w:val="000000000000" w:firstRow="0" w:lastRow="0" w:firstColumn="0" w:lastColumn="0" w:oddVBand="0" w:evenVBand="0" w:oddHBand="0" w:evenHBand="0" w:firstRowFirstColumn="0" w:firstRowLastColumn="0" w:lastRowFirstColumn="0" w:lastRowLastColumn="0"/>
+              <w:rPr>
+                <w:rFonts w:cs="Arial"/>
+              </w:rPr>
+            </w:pPr>
+            <w:r>
+              <w:rPr>
+                <w:rFonts w:cs="Arial"/>
+              </w:rPr>
+              <w:t>0.2</w:t>
+            </w:r>
+          </w:p>
+        </w:tc>
+        <w:tc>
+          <w:tcPr>
+            <w:tcW w:w="3540" w:type="dxa"/>
+            <w:shd w:val="clear" w:color="auto" w:fill="F7CAAC" w:themeFill="accent2" w:themeFillTint="66"/>
+          </w:tcPr>
+          <w:p>
+            <w:pPr>
+              <w:ind w:firstLine="0"/>
+              <w:cnfStyle w:val="000000000000" w:firstRow="0" w:lastRow="0" w:firstColumn="0" w:lastColumn="0" w:oddVBand="0" w:evenVBand="0" w:oddHBand="0" w:evenHBand="0" w:firstRowFirstColumn="0" w:firstRowLastColumn="0" w:lastRowFirstColumn="0" w:lastRowLastColumn="0"/>
+              <w:rPr>
+                <w:rFonts w:cs="Arial"/>
+              </w:rPr>
+            </w:pPr>
+            <w:r>
+              <w:rPr>
+                <w:rFonts w:cs="Arial"/>
+              </w:rPr>
+              <w:t xml:space="preserve">• </w:t>
+            </w:r>
+            <w:r>
+              <w:rPr>
+                <w:rFonts w:cs="Arial"/>
+              </w:rPr>
+              <w:t>Grafo de Requisitos</w:t>
+            </w:r>
+            <w:r>
+              <w:rPr>
+                <w:rFonts w:cs="Arial"/>
+              </w:rPr>
+              <w:t xml:space="preserve"> e Sumário</w:t>
+            </w:r>
+            <w:r>
+              <w:rPr>
+                <w:rFonts w:cs="Arial"/>
+              </w:rPr>
+              <w:t>;</w:t>
+            </w:r>
+          </w:p>
+          <w:p>
+            <w:pPr>
+              <w:ind w:firstLine="0"/>
+              <w:cnfStyle w:val="000000000000" w:firstRow="0" w:lastRow="0" w:firstColumn="0" w:lastColumn="0" w:oddVBand="0" w:evenVBand="0" w:oddHBand="0" w:evenHBand="0" w:firstRowFirstColumn="0" w:firstRowLastColumn="0" w:lastRowFirstColumn="0" w:lastRowLastColumn="0"/>
+              <w:rPr>
+                <w:rFonts w:cs="Arial"/>
+              </w:rPr>
+            </w:pPr>
+            <w:r>
+              <w:rPr>
+                <w:rFonts w:cs="Arial"/>
+              </w:rPr>
+              <w:t>• Numeração de páginas.</w:t>
+            </w:r>
+          </w:p>
+        </w:tc>
+        <w:tc>
+          <w:tcPr>
+            <w:tcW w:w="2124" w:type="dxa"/>
+            <w:shd w:val="clear" w:color="auto" w:fill="F7CAAC" w:themeFill="accent2" w:themeFillTint="66"/>
+          </w:tcPr>
+          <w:p>
+            <w:pPr>
+              <w:ind w:firstLine="0"/>
+              <w:jc w:val="center"/>
+              <w:cnfStyle w:val="000000000000" w:firstRow="0" w:lastRow="0" w:firstColumn="0" w:lastColumn="0" w:oddVBand="0" w:evenVBand="0" w:oddHBand="0" w:evenHBand="0" w:firstRowFirstColumn="0" w:firstRowLastColumn="0" w:lastRowFirstColumn="0" w:lastRowLastColumn="0"/>
+              <w:rPr>
+                <w:rFonts w:cs="Arial"/>
+              </w:rPr>
+            </w:pPr>
+            <w:r>
+              <w:rPr>
+                <w:rFonts w:cs="Arial"/>
+              </w:rPr>
+              <w:t>Guilherme Bornia</w:t>
+            </w:r>
+          </w:p>
+        </w:tc>
+      </w:tr>
+      <w:tr>
+        <w:trPr>
+          <w:cnfStyle w:val="000000100000" w:firstRow="0" w:lastRow="0" w:firstColumn="0" w:lastColumn="0" w:oddVBand="0" w:evenVBand="0" w:oddHBand="1" w:evenHBand="0" w:firstRowFirstColumn="0" w:firstRowLastColumn="0" w:lastRowFirstColumn="0" w:lastRowLastColumn="0"/>
+        </w:trPr>
+        <w:tc>
+          <w:tcPr>
+            <w:cnfStyle w:val="001000000000" w:firstRow="0" w:lastRow="0" w:firstColumn="1" w:lastColumn="0" w:oddVBand="0" w:evenVBand="0" w:oddHBand="0" w:evenHBand="0" w:firstRowFirstColumn="0" w:firstRowLastColumn="0" w:lastRowFirstColumn="0" w:lastRowLastColumn="0"/>
+            <w:tcW w:w="1555" w:type="dxa"/>
+            <w:shd w:val="clear" w:color="auto" w:fill="F7CAAC" w:themeFill="accent2" w:themeFillTint="66"/>
+          </w:tcPr>
+          <w:p>
+            <w:pPr>
+              <w:ind w:firstLine="0"/>
+              <w:jc w:val="center"/>
+              <w:rPr>
+                <w:rFonts w:cs="Arial"/>
+                <w:b w:val="0"/>
+                <w:color w:val="000000" w:themeColor="text1"/>
+              </w:rPr>
+            </w:pPr>
+          </w:p>
+        </w:tc>
+        <w:tc>
+          <w:tcPr>
+            <w:tcW w:w="1275" w:type="dxa"/>
+          </w:tcPr>
+          <w:p>
+            <w:pPr>
+              <w:ind w:firstLine="0"/>
+              <w:jc w:val="center"/>
+              <w:cnfStyle w:val="000000100000" w:firstRow="0" w:lastRow="0" w:firstColumn="0" w:lastColumn="0" w:oddVBand="0" w:evenVBand="0" w:oddHBand="1" w:evenHBand="0" w:firstRowFirstColumn="0" w:firstRowLastColumn="0" w:lastRowFirstColumn="0" w:lastRowLastColumn="0"/>
+              <w:rPr>
+                <w:rFonts w:cs="Arial"/>
+              </w:rPr>
+            </w:pPr>
+          </w:p>
+        </w:tc>
+        <w:tc>
+          <w:tcPr>
+            <w:tcW w:w="3540" w:type="dxa"/>
+          </w:tcPr>
+          <w:p>
+            <w:pPr>
+              <w:ind w:firstLine="0"/>
+              <w:cnfStyle w:val="000000100000" w:firstRow="0" w:lastRow="0" w:firstColumn="0" w:lastColumn="0" w:oddVBand="0" w:evenVBand="0" w:oddHBand="1" w:evenHBand="0" w:firstRowFirstColumn="0" w:firstRowLastColumn="0" w:lastRowFirstColumn="0" w:lastRowLastColumn="0"/>
+              <w:rPr>
+                <w:rFonts w:cs="Arial"/>
+              </w:rPr>
+            </w:pPr>
+          </w:p>
+        </w:tc>
+        <w:tc>
+          <w:tcPr>
+            <w:tcW w:w="2124" w:type="dxa"/>
+          </w:tcPr>
+          <w:p>
+            <w:pPr>
+              <w:ind w:firstLine="0"/>
+              <w:jc w:val="center"/>
+              <w:cnfStyle w:val="000000100000" w:firstRow="0" w:lastRow="0" w:firstColumn="0" w:lastColumn="0" w:oddVBand="0" w:evenVBand="0" w:oddHBand="1" w:evenHBand="0" w:firstRowFirstColumn="0" w:firstRowLastColumn="0" w:lastRowFirstColumn="0" w:lastRowLastColumn="0"/>
+              <w:rPr>
+                <w:rFonts w:cs="Arial"/>
+              </w:rPr>
+            </w:pPr>
+          </w:p>
+        </w:tc>
+      </w:tr>
+    </w:tbl>
+    <w:p>
+      <w:pPr>
+        <w:jc w:val="both"/>
+        <w:rPr>
+          <w:rFonts w:cs="Arial"/>
+        </w:rPr>
+      </w:pPr>
+    </w:p>
+    <w:p>
+      <w:pPr>
+        <w:jc w:val="both"/>
+        <w:rPr>
+          <w:rFonts w:cs="Arial"/>
+        </w:rPr>
+      </w:pPr>
+    </w:p>
+    <w:p>
+      <w:pPr>
+        <w:rPr>
+          <w:rFonts w:cs="Arial"/>
+        </w:rPr>
+      </w:pPr>
+      <w:r>
+        <w:rPr>
+          <w:rFonts w:cs="Arial"/>
+        </w:rPr>
+        <w:br w:type="page"/>
+      </w:r>
+    </w:p>
+    <w:p>
+      <w:pPr>
+        <w:pStyle w:val="Ttulo1"/>
+      </w:pPr>
+      <w:bookmarkStart w:id="2" w:name="_Toc448791292"/>
+      <w:r>
+        <w:lastRenderedPageBreak/>
+        <w:t>Sumário</w:t>
+      </w:r>
+      <w:bookmarkEnd w:id="2"/>
+    </w:p>
+    <w:p>
+      <w:pPr>
+        <w:rPr>
+          <w:rFonts w:cs="Arial"/>
+        </w:rPr>
+      </w:pPr>
+    </w:p>
+    <w:sdt>
+      <w:sdtPr>
+        <w:rPr>
+          <w:rFonts w:asciiTheme="minorHAnsi" w:eastAsiaTheme="minorHAnsi" w:hAnsiTheme="minorHAnsi" w:cstheme="minorBidi"/>
+          <w:color w:val="auto"/>
+          <w:sz w:val="22"/>
+          <w:szCs w:val="22"/>
+          <w:lang w:eastAsia="en-US"/>
+        </w:rPr>
+        <w:id w:val="-2117506171"/>
+        <w:docPartObj>
+          <w:docPartGallery w:val="Table of Contents"/>
+          <w:docPartUnique/>
+        </w:docPartObj>
+      </w:sdtPr>
+      <w:sdtEndPr>
+        <w:rPr>
+          <w:rFonts w:ascii="Arial" w:hAnsi="Arial"/>
+          <w:b/>
+          <w:bCs/>
+        </w:rPr>
+      </w:sdtEndPr>
+      <w:sdtContent>
+        <w:p>
+          <w:pPr>
+            <w:pStyle w:val="CabealhodoSumrio"/>
+          </w:pPr>
+        </w:p>
+        <w:p>
+          <w:pPr>
+            <w:pStyle w:val="Sumrio1"/>
+            <w:tabs>
+              <w:tab w:val="right" w:leader="dot" w:pos="8494"/>
+            </w:tabs>
+            <w:rPr>
+              <w:rFonts w:eastAsiaTheme="minorEastAsia"/>
+              <w:noProof/>
+              <w:lang w:eastAsia="pt-BR"/>
+            </w:rPr>
+          </w:pPr>
+          <w:r>
+            <w:fldChar w:fldCharType="begin"/>
+          </w:r>
+          <w:r>
+            <w:instrText xml:space="preserve"> TOC \o "1-3" \h \z \u </w:instrText>
+          </w:r>
+          <w:r>
+            <w:fldChar w:fldCharType="separate"/>
+          </w:r>
+          <w:hyperlink w:anchor="_Toc448791291" w:history="1">
+            <w:r>
+              <w:rPr>
+                <w:rStyle w:val="Hyperlink"/>
+                <w:noProof/>
+              </w:rPr>
+              <w:t>Histórico de Revisão</w:t>
+            </w:r>
+            <w:r>
+              <w:rPr>
+                <w:noProof/>
+                <w:webHidden/>
+              </w:rPr>
+              <w:tab/>
+            </w:r>
+            <w:r>
+              <w:rPr>
+                <w:noProof/>
+                <w:webHidden/>
+              </w:rPr>
+              <w:fldChar w:fldCharType="begin"/>
+            </w:r>
+            <w:r>
+              <w:rPr>
+                <w:noProof/>
+                <w:webHidden/>
+              </w:rPr>
+              <w:instrText xml:space="preserve"> PAGEREF _Toc448791291 \h </w:instrText>
+            </w:r>
+            <w:r>
+              <w:rPr>
+                <w:noProof/>
+                <w:webHidden/>
+              </w:rPr>
+            </w:r>
+            <w:r>
+              <w:rPr>
+                <w:noProof/>
+                <w:webHidden/>
+              </w:rPr>
+              <w:fldChar w:fldCharType="separate"/>
+            </w:r>
+            <w:r>
+              <w:rPr>
+                <w:noProof/>
+                <w:webHidden/>
+              </w:rPr>
+              <w:t>1</w:t>
+            </w:r>
+            <w:r>
+              <w:rPr>
+                <w:noProof/>
+                <w:webHidden/>
+              </w:rPr>
+              <w:fldChar w:fldCharType="end"/>
+            </w:r>
+          </w:hyperlink>
+        </w:p>
+        <w:p>
+          <w:pPr>
+            <w:pStyle w:val="Sumrio1"/>
+            <w:tabs>
+              <w:tab w:val="right" w:leader="dot" w:pos="8494"/>
+            </w:tabs>
+            <w:rPr>
+              <w:rFonts w:eastAsiaTheme="minorEastAsia"/>
+              <w:noProof/>
+              <w:lang w:eastAsia="pt-BR"/>
+            </w:rPr>
+          </w:pPr>
+          <w:hyperlink w:anchor="_Toc448791292" w:history="1">
+            <w:r>
+              <w:rPr>
+                <w:rStyle w:val="Hyperlink"/>
+                <w:noProof/>
+              </w:rPr>
+              <w:t>Sumário</w:t>
+            </w:r>
+            <w:r>
+              <w:rPr>
+                <w:noProof/>
+                <w:webHidden/>
+              </w:rPr>
+              <w:tab/>
+            </w:r>
+            <w:r>
+              <w:rPr>
+                <w:noProof/>
+                <w:webHidden/>
+              </w:rPr>
+              <w:fldChar w:fldCharType="begin"/>
+            </w:r>
+            <w:r>
+              <w:rPr>
+                <w:noProof/>
+                <w:webHidden/>
+              </w:rPr>
+              <w:instrText xml:space="preserve"> PAGEREF _Toc448791292 \h </w:instrText>
+            </w:r>
+            <w:r>
+              <w:rPr>
+                <w:noProof/>
+                <w:webHidden/>
+              </w:rPr>
+            </w:r>
+            <w:r>
+              <w:rPr>
+                <w:noProof/>
+                <w:webHidden/>
+              </w:rPr>
+              <w:fldChar w:fldCharType="separate"/>
+            </w:r>
+            <w:r>
+              <w:rPr>
+                <w:noProof/>
+                <w:webHidden/>
+              </w:rPr>
+              <w:t>2</w:t>
+            </w:r>
+            <w:r>
+              <w:rPr>
+                <w:noProof/>
+                <w:webHidden/>
+              </w:rPr>
+              <w:fldChar w:fldCharType="end"/>
+            </w:r>
+          </w:hyperlink>
+        </w:p>
+        <w:p>
+          <w:pPr>
+            <w:pStyle w:val="Sumrio1"/>
+            <w:tabs>
+              <w:tab w:val="left" w:pos="1100"/>
+              <w:tab w:val="right" w:leader="dot" w:pos="8494"/>
+            </w:tabs>
+            <w:rPr>
+              <w:rFonts w:eastAsiaTheme="minorEastAsia"/>
+              <w:noProof/>
+              <w:lang w:eastAsia="pt-BR"/>
+            </w:rPr>
+          </w:pPr>
+          <w:hyperlink w:anchor="_Toc448791293" w:history="1">
+            <w:r>
+              <w:rPr>
+                <w:rStyle w:val="Hyperlink"/>
+                <w:noProof/>
+              </w:rPr>
+              <w:t>1.</w:t>
+            </w:r>
+            <w:r>
+              <w:rPr>
+                <w:rFonts w:eastAsiaTheme="minorEastAsia"/>
+                <w:noProof/>
+                <w:lang w:eastAsia="pt-BR"/>
+              </w:rPr>
+              <w:tab/>
+            </w:r>
+            <w:r>
+              <w:rPr>
+                <w:rStyle w:val="Hyperlink"/>
+                <w:noProof/>
+              </w:rPr>
+              <w:t>Elicitação de Requisitos</w:t>
+            </w:r>
+            <w:r>
+              <w:rPr>
+                <w:noProof/>
+                <w:webHidden/>
+              </w:rPr>
+              <w:tab/>
+            </w:r>
+            <w:r>
+              <w:rPr>
+                <w:noProof/>
+                <w:webHidden/>
+              </w:rPr>
+              <w:fldChar w:fldCharType="begin"/>
+            </w:r>
+            <w:r>
+              <w:rPr>
+                <w:noProof/>
+                <w:webHidden/>
+              </w:rPr>
+              <w:instrText xml:space="preserve"> PAGEREF _Toc448791293 \h </w:instrText>
+            </w:r>
+            <w:r>
+              <w:rPr>
+                <w:noProof/>
+                <w:webHidden/>
+              </w:rPr>
+            </w:r>
+            <w:r>
+              <w:rPr>
+                <w:noProof/>
+                <w:webHidden/>
+              </w:rPr>
+              <w:fldChar w:fldCharType="separate"/>
+            </w:r>
+            <w:r>
+              <w:rPr>
+                <w:noProof/>
+                <w:webHidden/>
+              </w:rPr>
+              <w:t>3</w:t>
+            </w:r>
+            <w:r>
+              <w:rPr>
+                <w:noProof/>
+                <w:webHidden/>
+              </w:rPr>
+              <w:fldChar w:fldCharType="end"/>
+            </w:r>
+          </w:hyperlink>
+        </w:p>
+        <w:p>
+          <w:pPr>
+            <w:pStyle w:val="Sumrio2"/>
+            <w:tabs>
+              <w:tab w:val="left" w:pos="1540"/>
+              <w:tab w:val="right" w:leader="dot" w:pos="8494"/>
+            </w:tabs>
+            <w:rPr>
+              <w:rFonts w:eastAsiaTheme="minorEastAsia"/>
+              <w:noProof/>
+              <w:lang w:eastAsia="pt-BR"/>
+            </w:rPr>
+          </w:pPr>
+          <w:hyperlink w:anchor="_Toc448791294" w:history="1">
+            <w:r>
+              <w:rPr>
+                <w:rStyle w:val="Hyperlink"/>
+                <w:noProof/>
+              </w:rPr>
+              <w:t>1.1.</w:t>
+            </w:r>
+            <w:r>
+              <w:rPr>
+                <w:rFonts w:eastAsiaTheme="minorEastAsia"/>
+                <w:noProof/>
+                <w:lang w:eastAsia="pt-BR"/>
+              </w:rPr>
+              <w:tab/>
+            </w:r>
+            <w:r>
+              <w:rPr>
+                <w:rStyle w:val="Hyperlink"/>
+                <w:noProof/>
+              </w:rPr>
+              <w:t>Técnica de Elicitação</w:t>
+            </w:r>
+            <w:r>
+              <w:rPr>
+                <w:noProof/>
+                <w:webHidden/>
+              </w:rPr>
+              <w:tab/>
+            </w:r>
+            <w:r>
+              <w:rPr>
+                <w:noProof/>
+                <w:webHidden/>
+              </w:rPr>
+              <w:fldChar w:fldCharType="begin"/>
+            </w:r>
+            <w:r>
+              <w:rPr>
+                <w:noProof/>
+                <w:webHidden/>
+              </w:rPr>
+              <w:instrText xml:space="preserve"> PAGEREF _Toc448791294 \h </w:instrText>
+            </w:r>
+            <w:r>
+              <w:rPr>
+                <w:noProof/>
+                <w:webHidden/>
+              </w:rPr>
+            </w:r>
+            <w:r>
+              <w:rPr>
+                <w:noProof/>
+                <w:webHidden/>
+              </w:rPr>
+              <w:fldChar w:fldCharType="separate"/>
+            </w:r>
+            <w:r>
+              <w:rPr>
+                <w:noProof/>
+                <w:webHidden/>
+              </w:rPr>
+              <w:t>3</w:t>
+            </w:r>
+            <w:r>
+              <w:rPr>
+                <w:noProof/>
+                <w:webHidden/>
+              </w:rPr>
+              <w:fldChar w:fldCharType="end"/>
+            </w:r>
+          </w:hyperlink>
+        </w:p>
+        <w:p>
+          <w:pPr>
+            <w:pStyle w:val="Sumrio2"/>
+            <w:tabs>
+              <w:tab w:val="left" w:pos="1540"/>
+              <w:tab w:val="right" w:leader="dot" w:pos="8494"/>
+            </w:tabs>
+            <w:rPr>
+              <w:rFonts w:eastAsiaTheme="minorEastAsia"/>
+              <w:noProof/>
+              <w:lang w:eastAsia="pt-BR"/>
+            </w:rPr>
+          </w:pPr>
+          <w:hyperlink w:anchor="_Toc448791295" w:history="1">
+            <w:r>
+              <w:rPr>
+                <w:rStyle w:val="Hyperlink"/>
+                <w:noProof/>
+              </w:rPr>
+              <w:t>1.2.</w:t>
+            </w:r>
+            <w:r>
+              <w:rPr>
+                <w:rFonts w:eastAsiaTheme="minorEastAsia"/>
+                <w:noProof/>
+                <w:lang w:eastAsia="pt-BR"/>
+              </w:rPr>
+              <w:tab/>
+            </w:r>
+            <w:r>
+              <w:rPr>
+                <w:rStyle w:val="Hyperlink"/>
+                <w:noProof/>
+              </w:rPr>
+              <w:t>Requisitos</w:t>
+            </w:r>
+            <w:r>
+              <w:rPr>
+                <w:noProof/>
+                <w:webHidden/>
+              </w:rPr>
+              <w:tab/>
+            </w:r>
+            <w:r>
+              <w:rPr>
+                <w:noProof/>
+                <w:webHidden/>
+              </w:rPr>
+              <w:fldChar w:fldCharType="begin"/>
+            </w:r>
+            <w:r>
+              <w:rPr>
+                <w:noProof/>
+                <w:webHidden/>
+              </w:rPr>
+              <w:instrText xml:space="preserve"> PAGEREF _Toc448791295 \h </w:instrText>
+            </w:r>
+            <w:r>
+              <w:rPr>
+                <w:noProof/>
+                <w:webHidden/>
+              </w:rPr>
+            </w:r>
+            <w:r>
+              <w:rPr>
+                <w:noProof/>
+                <w:webHidden/>
+              </w:rPr>
+              <w:fldChar w:fldCharType="separate"/>
+            </w:r>
+            <w:r>
+              <w:rPr>
+                <w:noProof/>
+                <w:webHidden/>
+              </w:rPr>
+              <w:t>3</w:t>
+            </w:r>
+            <w:r>
+              <w:rPr>
+                <w:noProof/>
+                <w:webHidden/>
+              </w:rPr>
+              <w:fldChar w:fldCharType="end"/>
+            </w:r>
+          </w:hyperlink>
+        </w:p>
+        <w:p>
+          <w:r>
+            <w:rPr>
+              <w:b/>
+              <w:bCs/>
+            </w:rPr>
+            <w:fldChar w:fldCharType="end"/>
+          </w:r>
+        </w:p>
+      </w:sdtContent>
+    </w:sdt>
+    <w:p>
+      <w:pPr>
+        <w:rPr>
+          <w:rFonts w:cs="Arial"/>
+        </w:rPr>
+      </w:pPr>
+    </w:p>
+    <w:p>
+      <w:pPr>
+        <w:rPr>
+          <w:rFonts w:cs="Arial"/>
+        </w:rPr>
+        <w:sectPr>
+          <w:footerReference w:type="default" r:id="rId8"/>
+          <w:pgSz w:w="11906" w:h="16838"/>
+          <w:pgMar w:top="1417" w:right="1701" w:bottom="1417" w:left="1701" w:header="708" w:footer="708" w:gutter="0"/>
+          <w:cols w:space="708"/>
+          <w:docGrid w:linePitch="360"/>
+        </w:sectPr>
+      </w:pPr>
+      <w:r>
+        <w:rPr>
+          <w:rFonts w:cs="Arial"/>
+        </w:rPr>
+        <w:br w:type="page"/>
+      </w:r>
+    </w:p>
     <w:p>
       <w:pPr>
         <w:pStyle w:val="Ttulo1"/>
@@ -11,19 +976,22 @@
         </w:numPr>
         <w:jc w:val="both"/>
       </w:pPr>
+      <w:bookmarkStart w:id="3" w:name="_Toc448791293"/>
       <w:proofErr w:type="spellStart"/>
       <w:r>
+        <w:lastRenderedPageBreak/>
         <w:t>Elicitação</w:t>
       </w:r>
       <w:proofErr w:type="spellEnd"/>
       <w:r>
         <w:t xml:space="preserve"> de Requisitos</w:t>
       </w:r>
-    </w:p>
-    <w:p>
-      <w:pPr>
-        <w:rPr>
-          <w:rFonts w:ascii="Arial" w:hAnsi="Arial" w:cs="Arial"/>
+      <w:bookmarkEnd w:id="3"/>
+    </w:p>
+    <w:p>
+      <w:pPr>
+        <w:rPr>
+          <w:rFonts w:cs="Arial"/>
         </w:rPr>
       </w:pPr>
     </w:p>
@@ -36,6 +1004,7 @@
         </w:numPr>
         <w:jc w:val="both"/>
       </w:pPr>
+      <w:bookmarkStart w:id="4" w:name="_Toc448791294"/>
       <w:r>
         <w:t xml:space="preserve">Técnica de </w:t>
       </w:r>
@@ -43,6 +1012,7 @@
       <w:r>
         <w:t>Elicitação</w:t>
       </w:r>
+      <w:bookmarkEnd w:id="4"/>
       <w:proofErr w:type="spellEnd"/>
     </w:p>
     <w:p>
@@ -54,12 +1024,12 @@
       <w:pPr>
         <w:jc w:val="both"/>
         <w:rPr>
-          <w:rFonts w:ascii="Arial" w:hAnsi="Arial" w:cs="Arial"/>
+          <w:rFonts w:cs="Arial"/>
         </w:rPr>
       </w:pPr>
       <w:r>
         <w:rPr>
-          <w:rFonts w:ascii="Arial" w:hAnsi="Arial" w:cs="Arial"/>
+          <w:rFonts w:cs="Arial"/>
         </w:rPr>
         <w:t>Foi adotada a entrevista não-estruturada – aquela em que o entrevistado decide a melhor forma de construir sua resposta, ou seja, o entrevistado pode falar tudo o que sabe a respeito do tema.</w:t>
       </w:r>
@@ -68,7 +1038,7 @@
       <w:pPr>
         <w:jc w:val="both"/>
         <w:rPr>
-          <w:rFonts w:ascii="Arial" w:hAnsi="Arial" w:cs="Arial"/>
+          <w:rFonts w:cs="Arial"/>
         </w:rPr>
       </w:pPr>
     </w:p>
@@ -80,14 +1050,16 @@
           <w:numId w:val="1"/>
         </w:numPr>
       </w:pPr>
+      <w:bookmarkStart w:id="5" w:name="_Toc448791295"/>
       <w:r>
         <w:t>Requisitos</w:t>
       </w:r>
-    </w:p>
-    <w:p>
-      <w:pPr>
-        <w:rPr>
-          <w:rFonts w:ascii="Arial" w:hAnsi="Arial" w:cs="Arial"/>
+      <w:bookmarkEnd w:id="5"/>
+    </w:p>
+    <w:p>
+      <w:pPr>
+        <w:rPr>
+          <w:rFonts w:cs="Arial"/>
         </w:rPr>
       </w:pPr>
     </w:p>
@@ -101,13 +1073,13 @@
       </w:pPr>
       <w:r>
         <w:rPr>
-          <w:rFonts w:ascii="Arial" w:hAnsi="Arial" w:cs="Arial"/>
+          <w:rFonts w:cs="Arial"/>
         </w:rPr>
         <w:t xml:space="preserve"> </w:t>
       </w:r>
       <w:r>
         <w:rPr>
-          <w:rFonts w:ascii="Arial" w:hAnsi="Arial" w:cs="Arial"/>
+          <w:rFonts w:cs="Arial"/>
         </w:rPr>
         <w:t>O usuário poderá entrar com o texto;</w:t>
       </w:r>
@@ -122,13 +1094,13 @@
       </w:pPr>
       <w:r>
         <w:rPr>
-          <w:rFonts w:ascii="Arial" w:hAnsi="Arial" w:cs="Arial"/>
+          <w:rFonts w:cs="Arial"/>
         </w:rPr>
         <w:t xml:space="preserve"> </w:t>
       </w:r>
       <w:r>
         <w:rPr>
-          <w:rFonts w:ascii="Arial" w:hAnsi="Arial" w:cs="Arial"/>
+          <w:rFonts w:cs="Arial"/>
         </w:rPr>
         <w:t>O programa deve deixar todas as palavras com a primeira letra maiúscula;</w:t>
       </w:r>
@@ -143,13 +1115,13 @@
       </w:pPr>
       <w:r>
         <w:rPr>
-          <w:rFonts w:ascii="Arial" w:hAnsi="Arial" w:cs="Arial"/>
+          <w:rFonts w:cs="Arial"/>
         </w:rPr>
         <w:t xml:space="preserve"> </w:t>
       </w:r>
       <w:r>
         <w:rPr>
-          <w:rFonts w:ascii="Arial" w:hAnsi="Arial" w:cs="Arial"/>
+          <w:rFonts w:cs="Arial"/>
         </w:rPr>
         <w:t>O programa deve tirar todos os espaços do texto (antes, depois e no meio);</w:t>
       </w:r>
@@ -164,13 +1136,13 @@
       </w:pPr>
       <w:r>
         <w:rPr>
-          <w:rFonts w:ascii="Arial" w:hAnsi="Arial" w:cs="Arial"/>
+          <w:rFonts w:cs="Arial"/>
         </w:rPr>
         <w:t xml:space="preserve"> </w:t>
       </w:r>
       <w:r>
         <w:rPr>
-          <w:rFonts w:ascii="Arial" w:hAnsi="Arial" w:cs="Arial"/>
+          <w:rFonts w:cs="Arial"/>
         </w:rPr>
         <w:t>O programa deve imprimir o novo texto;</w:t>
       </w:r>
@@ -179,21 +1151,97 @@
       <w:pPr>
         <w:ind w:firstLine="0"/>
         <w:rPr>
-          <w:rFonts w:ascii="Arial" w:hAnsi="Arial" w:cs="Arial"/>
-        </w:rPr>
-      </w:pPr>
-      <w:bookmarkStart w:id="0" w:name="_GoBack"/>
-      <w:bookmarkEnd w:id="0"/>
-    </w:p>
-    <w:p>
-      <w:pPr>
-        <w:rPr>
-          <w:rFonts w:ascii="Arial" w:hAnsi="Arial" w:cs="Arial"/>
+          <w:rFonts w:cs="Arial"/>
         </w:rPr>
       </w:pPr>
       <w:r>
         <w:rPr>
-          <w:rFonts w:ascii="Arial" w:hAnsi="Arial" w:cs="Arial"/>
+          <w:rFonts w:cs="Arial"/>
+          <w:noProof/>
+          <w:lang w:eastAsia="pt-BR"/>
+        </w:rPr>
+        <w:drawing>
+          <wp:anchor distT="0" distB="0" distL="114300" distR="114300" simplePos="0" relativeHeight="251658240" behindDoc="0" locked="0" layoutInCell="1" allowOverlap="1" wp14:anchorId="3A88AF2A" wp14:editId="28B49ED9">
+            <wp:simplePos x="0" y="0"/>
+            <wp:positionH relativeFrom="column">
+              <wp:posOffset>-375285</wp:posOffset>
+            </wp:positionH>
+            <wp:positionV relativeFrom="paragraph">
+              <wp:posOffset>244475</wp:posOffset>
+            </wp:positionV>
+            <wp:extent cx="6291580" cy="3057525"/>
+            <wp:effectExtent l="0" t="0" r="0" b="9525"/>
+            <wp:wrapTopAndBottom/>
+            <wp:docPr id="3" name="Imagem 3"/>
+            <wp:cNvGraphicFramePr>
+              <a:graphicFrameLocks xmlns:a="http://schemas.openxmlformats.org/drawingml/2006/main" noChangeAspect="1"/>
+            </wp:cNvGraphicFramePr>
+            <a:graphic xmlns:a="http://schemas.openxmlformats.org/drawingml/2006/main">
+              <a:graphicData uri="http://schemas.openxmlformats.org/drawingml/2006/picture">
+                <pic:pic xmlns:pic="http://schemas.openxmlformats.org/drawingml/2006/picture">
+                  <pic:nvPicPr>
+                    <pic:cNvPr id="3" name="Sem título.png"/>
+                    <pic:cNvPicPr/>
+                  </pic:nvPicPr>
+                  <pic:blipFill>
+                    <a:blip r:embed="rId9">
+                      <a:extLst>
+                        <a:ext uri="{28A0092B-C50C-407E-A947-70E740481C1C}">
+                          <a14:useLocalDpi xmlns:a14="http://schemas.microsoft.com/office/drawing/2010/main" val="0"/>
+                        </a:ext>
+                      </a:extLst>
+                    </a:blip>
+                    <a:stretch>
+                      <a:fillRect/>
+                    </a:stretch>
+                  </pic:blipFill>
+                  <pic:spPr>
+                    <a:xfrm>
+                      <a:off x="0" y="0"/>
+                      <a:ext cx="6291580" cy="3057525"/>
+                    </a:xfrm>
+                    <a:prstGeom prst="rect">
+                      <a:avLst/>
+                    </a:prstGeom>
+                  </pic:spPr>
+                </pic:pic>
+              </a:graphicData>
+            </a:graphic>
+            <wp14:sizeRelH relativeFrom="page">
+              <wp14:pctWidth>0</wp14:pctWidth>
+            </wp14:sizeRelH>
+            <wp14:sizeRelV relativeFrom="page">
+              <wp14:pctHeight>0</wp14:pctHeight>
+            </wp14:sizeRelV>
+          </wp:anchor>
+        </w:drawing>
+      </w:r>
+    </w:p>
+    <w:p>
+      <w:pPr>
+        <w:ind w:firstLine="0"/>
+        <w:rPr>
+          <w:rFonts w:cs="Arial"/>
+        </w:rPr>
+      </w:pPr>
+    </w:p>
+    <w:p>
+      <w:pPr>
+        <w:ind w:firstLine="0"/>
+        <w:rPr>
+          <w:rFonts w:cs="Arial"/>
+        </w:rPr>
+      </w:pPr>
+    </w:p>
+    <w:p>
+      <w:pPr>
+        <w:rPr>
+          <w:rFonts w:cs="Arial"/>
+        </w:rPr>
+      </w:pPr>
+      <w:r>
+        <w:rPr>
+          <w:rFonts w:cs="Arial"/>
         </w:rPr>
         <w:br w:type="page"/>
       </w:r>
@@ -202,11 +1250,12 @@
       <w:pPr>
         <w:ind w:firstLine="0"/>
         <w:rPr>
-          <w:rFonts w:ascii="Arial" w:hAnsi="Arial" w:cs="Arial"/>
+          <w:rFonts w:cs="Arial"/>
         </w:rPr>
       </w:pPr>
     </w:p>
     <w:sectPr>
+      <w:footerReference w:type="default" r:id="rId10"/>
       <w:pgSz w:w="11906" w:h="16838"/>
       <w:pgMar w:top="1417" w:right="1701" w:bottom="1417" w:left="1701" w:header="708" w:footer="708" w:gutter="0"/>
       <w:cols w:space="708"/>
@@ -216,8 +1265,120 @@
 </w:document>
 </file>
 
+<file path=word/endnotes.xml><?xml version="1.0" encoding="utf-8"?>
+<w:endnotes xmlns:wpc="http://schemas.microsoft.com/office/word/2010/wordprocessingCanvas" xmlns:cx="http://schemas.microsoft.com/office/drawing/2014/chartex" xmlns:cx1="http://schemas.microsoft.com/office/drawing/2015/9/8/chartex" xmlns:cx2="http://schemas.microsoft.com/office/drawing/2015/10/21/chartex" xmlns:mc="http://schemas.openxmlformats.org/markup-compatibility/2006" xmlns:o="urn:schemas-microsoft-com:office:office" xmlns:r="http://schemas.openxmlformats.org/officeDocument/2006/relationships" xmlns:m="http://schemas.openxmlformats.org/officeDocument/2006/math" xmlns:v="urn:schemas-microsoft-com:vml" xmlns:wp14="http://schemas.microsoft.com/office/word/2010/wordprocessingDrawing" xmlns:wp="http://schemas.openxmlformats.org/drawingml/2006/wordprocessingDrawing" xmlns:w10="urn:schemas-microsoft-com:office:word" xmlns:w="http://schemas.openxmlformats.org/wordprocessingml/2006/main" xmlns:w14="http://schemas.microsoft.com/office/word/2010/wordml" xmlns:w15="http://schemas.microsoft.com/office/word/2012/wordml" xmlns:w16se="http://schemas.microsoft.com/office/word/2015/wordml/symex" xmlns:wpg="http://schemas.microsoft.com/office/word/2010/wordprocessingGroup" xmlns:wpi="http://schemas.microsoft.com/office/word/2010/wordprocessingInk" xmlns:wne="http://schemas.microsoft.com/office/word/2006/wordml" xmlns:wps="http://schemas.microsoft.com/office/word/2010/wordprocessingShape" mc:Ignorable="w14 w15 w16se wp14">
+  <w:endnote w:type="separator" w:id="-1">
+    <w:p>
+      <w:pPr>
+        <w:spacing w:line="240" w:lineRule="auto"/>
+      </w:pPr>
+      <w:r>
+        <w:separator/>
+      </w:r>
+    </w:p>
+  </w:endnote>
+  <w:endnote w:type="continuationSeparator" w:id="0">
+    <w:p>
+      <w:pPr>
+        <w:spacing w:line="240" w:lineRule="auto"/>
+      </w:pPr>
+      <w:r>
+        <w:continuationSeparator/>
+      </w:r>
+    </w:p>
+  </w:endnote>
+</w:endnotes>
+</file>
+
+<file path=word/footer1.xml><?xml version="1.0" encoding="utf-8"?>
+<w:ftr xmlns:wpc="http://schemas.microsoft.com/office/word/2010/wordprocessingCanvas" xmlns:cx="http://schemas.microsoft.com/office/drawing/2014/chartex" xmlns:cx1="http://schemas.microsoft.com/office/drawing/2015/9/8/chartex" xmlns:cx2="http://schemas.microsoft.com/office/drawing/2015/10/21/chartex" xmlns:mc="http://schemas.openxmlformats.org/markup-compatibility/2006" xmlns:o="urn:schemas-microsoft-com:office:office" xmlns:r="http://schemas.openxmlformats.org/officeDocument/2006/relationships" xmlns:m="http://schemas.openxmlformats.org/officeDocument/2006/math" xmlns:v="urn:schemas-microsoft-com:vml" xmlns:wp14="http://schemas.microsoft.com/office/word/2010/wordprocessingDrawing" xmlns:wp="http://schemas.openxmlformats.org/drawingml/2006/wordprocessingDrawing" xmlns:w10="urn:schemas-microsoft-com:office:word" xmlns:w="http://schemas.openxmlformats.org/wordprocessingml/2006/main" xmlns:w14="http://schemas.microsoft.com/office/word/2010/wordml" xmlns:w15="http://schemas.microsoft.com/office/word/2012/wordml" xmlns:w16se="http://schemas.microsoft.com/office/word/2015/wordml/symex" xmlns:wpg="http://schemas.microsoft.com/office/word/2010/wordprocessingGroup" xmlns:wpi="http://schemas.microsoft.com/office/word/2010/wordprocessingInk" xmlns:wne="http://schemas.microsoft.com/office/word/2006/wordml" xmlns:wps="http://schemas.microsoft.com/office/word/2010/wordprocessingShape" mc:Ignorable="w14 w15 w16se wp14">
+  <w:p>
+    <w:pPr>
+      <w:pStyle w:val="Rodap"/>
+      <w:jc w:val="center"/>
+    </w:pPr>
+  </w:p>
+  <w:p>
+    <w:pPr>
+      <w:pStyle w:val="Rodap"/>
+    </w:pPr>
+  </w:p>
+</w:ftr>
+</file>
+
+<file path=word/footer2.xml><?xml version="1.0" encoding="utf-8"?>
+<w:ftr xmlns:wpc="http://schemas.microsoft.com/office/word/2010/wordprocessingCanvas" xmlns:cx="http://schemas.microsoft.com/office/drawing/2014/chartex" xmlns:cx1="http://schemas.microsoft.com/office/drawing/2015/9/8/chartex" xmlns:cx2="http://schemas.microsoft.com/office/drawing/2015/10/21/chartex" xmlns:mc="http://schemas.openxmlformats.org/markup-compatibility/2006" xmlns:o="urn:schemas-microsoft-com:office:office" xmlns:r="http://schemas.openxmlformats.org/officeDocument/2006/relationships" xmlns:m="http://schemas.openxmlformats.org/officeDocument/2006/math" xmlns:v="urn:schemas-microsoft-com:vml" xmlns:wp14="http://schemas.microsoft.com/office/word/2010/wordprocessingDrawing" xmlns:wp="http://schemas.openxmlformats.org/drawingml/2006/wordprocessingDrawing" xmlns:w10="urn:schemas-microsoft-com:office:word" xmlns:w="http://schemas.openxmlformats.org/wordprocessingml/2006/main" xmlns:w14="http://schemas.microsoft.com/office/word/2010/wordml" xmlns:w15="http://schemas.microsoft.com/office/word/2012/wordml" xmlns:w16se="http://schemas.microsoft.com/office/word/2015/wordml/symex" xmlns:wpg="http://schemas.microsoft.com/office/word/2010/wordprocessingGroup" xmlns:wpi="http://schemas.microsoft.com/office/word/2010/wordprocessingInk" xmlns:wne="http://schemas.microsoft.com/office/word/2006/wordml" xmlns:wps="http://schemas.microsoft.com/office/word/2010/wordprocessingShape" mc:Ignorable="w14 w15 w16se wp14">
+  <w:sdt>
+    <w:sdtPr>
+      <w:id w:val="1061283588"/>
+      <w:docPartObj>
+        <w:docPartGallery w:val="Page Numbers (Bottom of Page)"/>
+        <w:docPartUnique/>
+      </w:docPartObj>
+    </w:sdtPr>
+    <w:sdtEndPr/>
+    <w:sdtContent>
+      <w:p>
+        <w:pPr>
+          <w:pStyle w:val="Rodap"/>
+          <w:jc w:val="right"/>
+        </w:pPr>
+        <w:r>
+          <w:fldChar w:fldCharType="begin"/>
+        </w:r>
+        <w:r>
+          <w:instrText>PAGE   \* MERGEFORMAT</w:instrText>
+        </w:r>
+        <w:r>
+          <w:fldChar w:fldCharType="separate"/>
+        </w:r>
+        <w:r>
+          <w:rPr>
+            <w:noProof/>
+          </w:rPr>
+          <w:t>4</w:t>
+        </w:r>
+        <w:r>
+          <w:fldChar w:fldCharType="end"/>
+        </w:r>
+      </w:p>
+    </w:sdtContent>
+  </w:sdt>
+  <w:p>
+    <w:pPr>
+      <w:pStyle w:val="Rodap"/>
+    </w:pPr>
+  </w:p>
+</w:ftr>
+</file>
+
+<file path=word/footnotes.xml><?xml version="1.0" encoding="utf-8"?>
+<w:footnotes xmlns:wpc="http://schemas.microsoft.com/office/word/2010/wordprocessingCanvas" xmlns:cx="http://schemas.microsoft.com/office/drawing/2014/chartex" xmlns:cx1="http://schemas.microsoft.com/office/drawing/2015/9/8/chartex" xmlns:cx2="http://schemas.microsoft.com/office/drawing/2015/10/21/chartex" xmlns:mc="http://schemas.openxmlformats.org/markup-compatibility/2006" xmlns:o="urn:schemas-microsoft-com:office:office" xmlns:r="http://schemas.openxmlformats.org/officeDocument/2006/relationships" xmlns:m="http://schemas.openxmlformats.org/officeDocument/2006/math" xmlns:v="urn:schemas-microsoft-com:vml" xmlns:wp14="http://schemas.microsoft.com/office/word/2010/wordprocessingDrawing" xmlns:wp="http://schemas.openxmlformats.org/drawingml/2006/wordprocessingDrawing" xmlns:w10="urn:schemas-microsoft-com:office:word" xmlns:w="http://schemas.openxmlformats.org/wordprocessingml/2006/main" xmlns:w14="http://schemas.microsoft.com/office/word/2010/wordml" xmlns:w15="http://schemas.microsoft.com/office/word/2012/wordml" xmlns:w16se="http://schemas.microsoft.com/office/word/2015/wordml/symex" xmlns:wpg="http://schemas.microsoft.com/office/word/2010/wordprocessingGroup" xmlns:wpi="http://schemas.microsoft.com/office/word/2010/wordprocessingInk" xmlns:wne="http://schemas.microsoft.com/office/word/2006/wordml" xmlns:wps="http://schemas.microsoft.com/office/word/2010/wordprocessingShape" mc:Ignorable="w14 w15 w16se wp14">
+  <w:footnote w:type="separator" w:id="-1">
+    <w:p>
+      <w:pPr>
+        <w:spacing w:line="240" w:lineRule="auto"/>
+      </w:pPr>
+      <w:r>
+        <w:separator/>
+      </w:r>
+    </w:p>
+  </w:footnote>
+  <w:footnote w:type="continuationSeparator" w:id="0">
+    <w:p>
+      <w:pPr>
+        <w:spacing w:line="240" w:lineRule="auto"/>
+      </w:pPr>
+      <w:r>
+        <w:continuationSeparator/>
+      </w:r>
+    </w:p>
+  </w:footnote>
+</w:footnotes>
+</file>
+
 <file path=word/numbering.xml><?xml version="1.0" encoding="utf-8"?>
-<w:numbering xmlns:wpc="http://schemas.microsoft.com/office/word/2010/wordprocessingCanvas" xmlns:mc="http://schemas.openxmlformats.org/markup-compatibility/2006" xmlns:o="urn:schemas-microsoft-com:office:office" xmlns:r="http://schemas.openxmlformats.org/officeDocument/2006/relationships" xmlns:m="http://schemas.openxmlformats.org/officeDocument/2006/math" xmlns:v="urn:schemas-microsoft-com:vml" xmlns:wp14="http://schemas.microsoft.com/office/word/2010/wordprocessingDrawing" xmlns:wp="http://schemas.openxmlformats.org/drawingml/2006/wordprocessingDrawing" xmlns:w10="urn:schemas-microsoft-com:office:word" xmlns:w="http://schemas.openxmlformats.org/wordprocessingml/2006/main" xmlns:w14="http://schemas.microsoft.com/office/word/2010/wordml" xmlns:w15="http://schemas.microsoft.com/office/word/2012/wordml" xmlns:wpg="http://schemas.microsoft.com/office/word/2010/wordprocessingGroup" xmlns:wpi="http://schemas.microsoft.com/office/word/2010/wordprocessingInk" xmlns:wne="http://schemas.microsoft.com/office/word/2006/wordml" xmlns:wps="http://schemas.microsoft.com/office/word/2010/wordprocessingShape" mc:Ignorable="w14 w15 wp14">
+<w:numbering xmlns:wpc="http://schemas.microsoft.com/office/word/2010/wordprocessingCanvas" xmlns:cx="http://schemas.microsoft.com/office/drawing/2014/chartex" xmlns:cx1="http://schemas.microsoft.com/office/drawing/2015/9/8/chartex" xmlns:cx2="http://schemas.microsoft.com/office/drawing/2015/10/21/chartex" xmlns:mc="http://schemas.openxmlformats.org/markup-compatibility/2006" xmlns:o="urn:schemas-microsoft-com:office:office" xmlns:r="http://schemas.openxmlformats.org/officeDocument/2006/relationships" xmlns:m="http://schemas.openxmlformats.org/officeDocument/2006/math" xmlns:v="urn:schemas-microsoft-com:vml" xmlns:wp14="http://schemas.microsoft.com/office/word/2010/wordprocessingDrawing" xmlns:wp="http://schemas.openxmlformats.org/drawingml/2006/wordprocessingDrawing" xmlns:w10="urn:schemas-microsoft-com:office:word" xmlns:w="http://schemas.openxmlformats.org/wordprocessingml/2006/main" xmlns:w14="http://schemas.microsoft.com/office/word/2010/wordml" xmlns:w15="http://schemas.microsoft.com/office/word/2012/wordml" xmlns:w16se="http://schemas.microsoft.com/office/word/2015/wordml/symex" xmlns:wpg="http://schemas.microsoft.com/office/word/2010/wordprocessingGroup" xmlns:wpi="http://schemas.microsoft.com/office/word/2010/wordprocessingInk" xmlns:wne="http://schemas.microsoft.com/office/word/2006/wordml" xmlns:wps="http://schemas.microsoft.com/office/word/2010/wordprocessingShape" mc:Ignorable="w14 w15 w16se wp14">
   <w:abstractNum w:abstractNumId="0" w15:restartNumberingAfterBreak="0">
     <w:nsid w:val="373709AC"/>
     <w:multiLevelType w:val="multilevel"/>
@@ -516,7 +1677,7 @@
 </file>
 
 <file path=word/styles.xml><?xml version="1.0" encoding="utf-8"?>
-<w:styles xmlns:mc="http://schemas.openxmlformats.org/markup-compatibility/2006" xmlns:r="http://schemas.openxmlformats.org/officeDocument/2006/relationships" xmlns:w="http://schemas.openxmlformats.org/wordprocessingml/2006/main" xmlns:w14="http://schemas.microsoft.com/office/word/2010/wordml" xmlns:w15="http://schemas.microsoft.com/office/word/2012/wordml" mc:Ignorable="w14 w15">
+<w:styles xmlns:mc="http://schemas.openxmlformats.org/markup-compatibility/2006" xmlns:r="http://schemas.openxmlformats.org/officeDocument/2006/relationships" xmlns:w="http://schemas.openxmlformats.org/wordprocessingml/2006/main" xmlns:w14="http://schemas.microsoft.com/office/word/2010/wordml" xmlns:w15="http://schemas.microsoft.com/office/word/2012/wordml" xmlns:w16se="http://schemas.microsoft.com/office/word/2015/wordml/symex" mc:Ignorable="w14 w15 w16se">
   <w:docDefaults>
     <w:rPrDefault>
       <w:rPr>
@@ -533,7 +1694,7 @@
       </w:pPr>
     </w:pPrDefault>
   </w:docDefaults>
-  <w:latentStyles w:defLockedState="0" w:defUIPriority="99" w:defSemiHidden="0" w:defUnhideWhenUsed="0" w:defQFormat="0" w:count="371">
+  <w:latentStyles w:defLockedState="0" w:defUIPriority="99" w:defSemiHidden="0" w:defUnhideWhenUsed="0" w:defQFormat="0" w:count="372">
     <w:lsdException w:name="Normal" w:uiPriority="0" w:qFormat="1"/>
     <w:lsdException w:name="heading 1" w:uiPriority="9" w:qFormat="1"/>
     <w:lsdException w:name="heading 2" w:semiHidden="1" w:uiPriority="9" w:unhideWhenUsed="1" w:qFormat="1"/>
@@ -905,10 +2066,15 @@
     <w:lsdException w:name="List Table 5 Dark Accent 6" w:uiPriority="50"/>
     <w:lsdException w:name="List Table 6 Colorful Accent 6" w:uiPriority="51"/>
     <w:lsdException w:name="List Table 7 Colorful Accent 6" w:uiPriority="52"/>
+    <w:lsdException w:name="Mention" w:semiHidden="1" w:unhideWhenUsed="1"/>
   </w:latentStyles>
   <w:style w:type="paragraph" w:default="1" w:styleId="Normal">
     <w:name w:val="Normal"/>
     <w:qFormat/>
+    <w:rsid w:val="005A3C78"/>
+    <w:rPr>
+      <w:rFonts w:ascii="Arial" w:hAnsi="Arial"/>
+    </w:rPr>
   </w:style>
   <w:style w:type="paragraph" w:styleId="Ttulo1">
     <w:name w:val="heading 1"/>
@@ -925,7 +2091,7 @@
       <w:outlineLvl w:val="0"/>
     </w:pPr>
     <w:rPr>
-      <w:rFonts w:ascii="Arial" w:eastAsiaTheme="majorEastAsia" w:hAnsi="Arial" w:cstheme="majorBidi"/>
+      <w:rFonts w:eastAsiaTheme="majorEastAsia" w:cstheme="majorBidi"/>
       <w:color w:val="2E74B5" w:themeColor="accent1" w:themeShade="BF"/>
       <w:sz w:val="32"/>
       <w:szCs w:val="32"/>
@@ -947,7 +2113,7 @@
       <w:outlineLvl w:val="1"/>
     </w:pPr>
     <w:rPr>
-      <w:rFonts w:ascii="Arial" w:eastAsiaTheme="majorEastAsia" w:hAnsi="Arial" w:cstheme="majorBidi"/>
+      <w:rFonts w:eastAsiaTheme="majorEastAsia" w:cstheme="majorBidi"/>
       <w:color w:val="2E74B5" w:themeColor="accent1" w:themeShade="BF"/>
       <w:sz w:val="28"/>
       <w:szCs w:val="26"/>
@@ -970,7 +2136,7 @@
       <w:outlineLvl w:val="2"/>
     </w:pPr>
     <w:rPr>
-      <w:rFonts w:ascii="Arial" w:eastAsiaTheme="majorEastAsia" w:hAnsi="Arial" w:cstheme="majorBidi"/>
+      <w:rFonts w:eastAsiaTheme="majorEastAsia" w:cstheme="majorBidi"/>
       <w:color w:val="1F4D78" w:themeColor="accent1" w:themeShade="7F"/>
       <w:sz w:val="24"/>
       <w:szCs w:val="24"/>
@@ -1159,6 +2325,140 @@
         <w:shd w:val="clear" w:color="auto" w:fill="F7CAAC" w:themeFill="accent2" w:themeFillTint="66"/>
       </w:tcPr>
     </w:tblStylePr>
+  </w:style>
+  <w:style w:type="paragraph" w:styleId="CabealhodoSumrio">
+    <w:name w:val="TOC Heading"/>
+    <w:basedOn w:val="Ttulo1"/>
+    <w:next w:val="Normal"/>
+    <w:uiPriority w:val="39"/>
+    <w:unhideWhenUsed/>
+    <w:qFormat/>
+    <w:rsid w:val="003B62E1"/>
+    <w:pPr>
+      <w:spacing w:line="259" w:lineRule="auto"/>
+      <w:ind w:firstLine="0"/>
+      <w:outlineLvl w:val="9"/>
+    </w:pPr>
+    <w:rPr>
+      <w:rFonts w:asciiTheme="majorHAnsi" w:hAnsiTheme="majorHAnsi"/>
+      <w:lang w:eastAsia="pt-BR"/>
+    </w:rPr>
+  </w:style>
+  <w:style w:type="paragraph" w:styleId="Sumrio1">
+    <w:name w:val="toc 1"/>
+    <w:basedOn w:val="Normal"/>
+    <w:next w:val="Normal"/>
+    <w:autoRedefine/>
+    <w:uiPriority w:val="39"/>
+    <w:unhideWhenUsed/>
+    <w:rsid w:val="003B62E1"/>
+    <w:pPr>
+      <w:spacing w:after="100"/>
+    </w:pPr>
+  </w:style>
+  <w:style w:type="paragraph" w:styleId="Sumrio2">
+    <w:name w:val="toc 2"/>
+    <w:basedOn w:val="Normal"/>
+    <w:next w:val="Normal"/>
+    <w:autoRedefine/>
+    <w:uiPriority w:val="39"/>
+    <w:unhideWhenUsed/>
+    <w:rsid w:val="003B62E1"/>
+    <w:pPr>
+      <w:spacing w:after="100"/>
+      <w:ind w:left="220"/>
+    </w:pPr>
+  </w:style>
+  <w:style w:type="character" w:styleId="Hyperlink">
+    <w:name w:val="Hyperlink"/>
+    <w:basedOn w:val="Fontepargpadro"/>
+    <w:uiPriority w:val="99"/>
+    <w:unhideWhenUsed/>
+    <w:rsid w:val="003B62E1"/>
+    <w:rPr>
+      <w:color w:val="0563C1" w:themeColor="hyperlink"/>
+      <w:u w:val="single"/>
+    </w:rPr>
+  </w:style>
+  <w:style w:type="paragraph" w:styleId="Cabealho">
+    <w:name w:val="header"/>
+    <w:basedOn w:val="Normal"/>
+    <w:link w:val="CabealhoChar"/>
+    <w:uiPriority w:val="99"/>
+    <w:unhideWhenUsed/>
+    <w:rsid w:val="005C19DF"/>
+    <w:pPr>
+      <w:tabs>
+        <w:tab w:val="center" w:pos="4252"/>
+        <w:tab w:val="right" w:pos="8504"/>
+      </w:tabs>
+      <w:spacing w:line="240" w:lineRule="auto"/>
+    </w:pPr>
+  </w:style>
+  <w:style w:type="character" w:customStyle="1" w:styleId="CabealhoChar">
+    <w:name w:val="Cabeçalho Char"/>
+    <w:basedOn w:val="Fontepargpadro"/>
+    <w:link w:val="Cabealho"/>
+    <w:uiPriority w:val="99"/>
+    <w:rsid w:val="005C19DF"/>
+  </w:style>
+  <w:style w:type="paragraph" w:styleId="Rodap">
+    <w:name w:val="footer"/>
+    <w:basedOn w:val="Normal"/>
+    <w:link w:val="RodapChar"/>
+    <w:uiPriority w:val="99"/>
+    <w:unhideWhenUsed/>
+    <w:rsid w:val="005C19DF"/>
+    <w:pPr>
+      <w:tabs>
+        <w:tab w:val="center" w:pos="4252"/>
+        <w:tab w:val="right" w:pos="8504"/>
+      </w:tabs>
+      <w:spacing w:line="240" w:lineRule="auto"/>
+    </w:pPr>
+  </w:style>
+  <w:style w:type="character" w:customStyle="1" w:styleId="RodapChar">
+    <w:name w:val="Rodapé Char"/>
+    <w:basedOn w:val="Fontepargpadro"/>
+    <w:link w:val="Rodap"/>
+    <w:uiPriority w:val="99"/>
+    <w:rsid w:val="005C19DF"/>
+  </w:style>
+  <w:style w:type="paragraph" w:styleId="Ttulo">
+    <w:name w:val="Title"/>
+    <w:basedOn w:val="Normal"/>
+    <w:next w:val="Normal"/>
+    <w:link w:val="TtuloChar"/>
+    <w:uiPriority w:val="10"/>
+    <w:qFormat/>
+    <w:rsid w:val="005A3C78"/>
+    <w:pPr>
+      <w:ind w:firstLine="0"/>
+      <w:contextualSpacing/>
+    </w:pPr>
+    <w:rPr>
+      <w:rFonts w:eastAsiaTheme="majorEastAsia" w:cstheme="majorBidi"/>
+      <w:b/>
+      <w:spacing w:val="-10"/>
+      <w:kern w:val="28"/>
+      <w:sz w:val="56"/>
+      <w:szCs w:val="56"/>
+    </w:rPr>
+  </w:style>
+  <w:style w:type="character" w:customStyle="1" w:styleId="TtuloChar">
+    <w:name w:val="Título Char"/>
+    <w:basedOn w:val="Fontepargpadro"/>
+    <w:link w:val="Ttulo"/>
+    <w:uiPriority w:val="10"/>
+    <w:rsid w:val="005A3C78"/>
+    <w:rPr>
+      <w:rFonts w:ascii="Arial" w:eastAsiaTheme="majorEastAsia" w:hAnsi="Arial" w:cstheme="majorBidi"/>
+      <w:b/>
+      <w:spacing w:val="-10"/>
+      <w:kern w:val="28"/>
+      <w:sz w:val="56"/>
+      <w:szCs w:val="56"/>
+    </w:rPr>
   </w:style>
 </w:styles>
 </file>
@@ -1422,4 +2722,16 @@
     </a:ext>
   </a:extLst>
 </a:theme>
+</file>
+
+<file path=customXml/item1.xml><?xml version="1.0" encoding="utf-8"?>
+<b:Sources xmlns:b="http://schemas.openxmlformats.org/officeDocument/2006/bibliography" xmlns="http://schemas.openxmlformats.org/officeDocument/2006/bibliography" SelectedStyle="\APASixthEditionOfficeOnline.xsl" StyleName="APA" Version="6"/>
+</file>
+
+<file path=customXml/itemProps1.xml><?xml version="1.0" encoding="utf-8"?>
+<ds:datastoreItem xmlns:ds="http://schemas.openxmlformats.org/officeDocument/2006/customXml" ds:itemID="{54A1EC09-FB5A-45B5-942B-DCFC6E5736E2}">
+  <ds:schemaRefs>
+    <ds:schemaRef ds:uri="http://schemas.openxmlformats.org/officeDocument/2006/bibliography"/>
+  </ds:schemaRefs>
+</ds:datastoreItem>
 </file>
</xml_diff>